<commit_message>
work on target-station i.e. the server started with node-express and robotjs
</commit_message>
<xml_diff>
--- a/Design Docs/pcr design doc.docx
+++ b/Design Docs/pcr design doc.docx
@@ -1,10 +1,10 @@
 
 <file path=word/document.xml><?xml version="1.0" encoding="utf-8"?>
-<w:document xmlns:wpc="http://schemas.microsoft.com/office/word/2010/wordprocessingCanvas" xmlns:mc="http://schemas.openxmlformats.org/markup-compatibility/2006" xmlns:o="urn:schemas-microsoft-com:office:office" xmlns:r="http://schemas.openxmlformats.org/officeDocument/2006/relationships" xmlns:m="http://schemas.openxmlformats.org/officeDocument/2006/math" xmlns:v="urn:schemas-microsoft-com:vml" xmlns:wp14="http://schemas.microsoft.com/office/word/2010/wordprocessingDrawing" xmlns:wp="http://schemas.openxmlformats.org/drawingml/2006/wordprocessingDrawing" xmlns:w="http://schemas.openxmlformats.org/wordprocessingml/2006/main" xmlns:w14="http://schemas.microsoft.com/office/word/2010/wordml" xmlns:w10="urn:schemas-microsoft-com:office:word" xmlns:w15="http://schemas.microsoft.com/office/word/2012/wordml" xmlns:wpg="http://schemas.microsoft.com/office/word/2010/wordprocessingGroup" xmlns:wpi="http://schemas.microsoft.com/office/word/2010/wordprocessingInk" xmlns:wne="http://schemas.microsoft.com/office/word/2006/wordml" xmlns:wps="http://schemas.microsoft.com/office/word/2010/wordprocessingShape" xmlns:wpsCustomData="http://www.wps.cn/officeDocument/2013/wpsCustomData" mc:Ignorable="w14 w15 wp14">
+<w:document xmlns:wpc="http://schemas.microsoft.com/office/word/2010/wordprocessingCanvas" xmlns:mc="http://schemas.openxmlformats.org/markup-compatibility/2006" xmlns:o="urn:schemas-microsoft-com:office:office" xmlns:r="http://schemas.openxmlformats.org/officeDocument/2006/relationships" xmlns:m="http://schemas.openxmlformats.org/officeDocument/2006/math" xmlns:v="urn:schemas-microsoft-com:vml" xmlns:wp14="http://schemas.microsoft.com/office/word/2010/wordprocessingDrawing" xmlns:wp="http://schemas.openxmlformats.org/drawingml/2006/wordprocessingDrawing" xmlns:w10="urn:schemas-microsoft-com:office:word" xmlns:w="http://schemas.openxmlformats.org/wordprocessingml/2006/main" xmlns:w14="http://schemas.microsoft.com/office/word/2010/wordml" xmlns:wpg="http://schemas.microsoft.com/office/word/2010/wordprocessingGroup" xmlns:wpi="http://schemas.microsoft.com/office/word/2010/wordprocessingInk" xmlns:wne="http://schemas.microsoft.com/office/word/2006/wordml" xmlns:wps="http://schemas.microsoft.com/office/word/2010/wordprocessingShape" mc:Ignorable="w14 wp14">
   <w:body>
     <w:p>
       <w:pPr>
-        <w:pStyle w:val="5"/>
+        <w:pStyle w:val="Title"/>
         <w:jc w:val="center"/>
       </w:pPr>
       <w:r>
@@ -127,10 +127,10 @@
     </w:p>
     <w:p>
       <w:pPr>
-        <w:pStyle w:val="2"/>
-        <w:bidi w:val="0"/>
-      </w:pPr>
-      <w:r>
+        <w:pStyle w:val="Heading1"/>
+      </w:pPr>
+      <w:r>
+        <w:lastRenderedPageBreak/>
         <w:t>High Level Description</w:t>
       </w:r>
     </w:p>
@@ -159,42 +159,56 @@
           <w:rFonts w:asciiTheme="majorHAnsi" w:hAnsiTheme="majorHAnsi"/>
           <w:b/>
         </w:rPr>
-        <w:t>“Web Controller (WC)”</w:t>
-      </w:r>
-      <w:r>
-        <w:rPr>
-          <w:rFonts w:asciiTheme="majorHAnsi" w:hAnsiTheme="majorHAnsi"/>
-        </w:rPr>
-        <w:t xml:space="preserve"> in mobile device/browser and The</w:t>
-      </w:r>
+        <w:t>“Mobile Controller (M</w:t>
+      </w:r>
+      <w:bookmarkStart w:id="0" w:name="_GoBack"/>
+      <w:bookmarkEnd w:id="0"/>
       <w:r>
         <w:rPr>
           <w:rFonts w:asciiTheme="majorHAnsi" w:hAnsiTheme="majorHAnsi"/>
           <w:b/>
         </w:rPr>
+        <w:t>C)”</w:t>
+      </w:r>
+      <w:r>
+        <w:rPr>
+          <w:rFonts w:asciiTheme="majorHAnsi" w:hAnsiTheme="majorHAnsi"/>
+        </w:rPr>
+        <w:t xml:space="preserve"> in mobile device/browser and The</w:t>
+      </w:r>
+      <w:r>
+        <w:rPr>
+          <w:rFonts w:asciiTheme="majorHAnsi" w:hAnsiTheme="majorHAnsi"/>
+          <w:b/>
+        </w:rPr>
         <w:t xml:space="preserve"> “Target Station (TS)”</w:t>
       </w:r>
       <w:r>
         <w:rPr>
           <w:rFonts w:asciiTheme="majorHAnsi" w:hAnsiTheme="majorHAnsi"/>
         </w:rPr>
-        <w:t xml:space="preserve"> in pc which is to be controlled. WC and TS will be connected via node socket.io connection. WC will feature a keyboard and mouse in the UI. Events will be sent to TS. TS will have a keyboard/mouse automation system via which it will trigger the same mouse and keyboard events on the target system.</w:t>
-      </w:r>
-    </w:p>
-    <w:p>
-      <w:pPr>
+        <w:t xml:space="preserve"> in pc which is to be controlled. WC and TS will be connected via node socket.io connection. WC will feature a keyboard and mouse in the UI. Events will be sent to TS. TS will have a keyboard/mouse automation system via which it will trigger the same mouse</w:t>
+      </w:r>
+      <w:r>
         <w:rPr>
           <w:rFonts w:asciiTheme="majorHAnsi" w:hAnsiTheme="majorHAnsi"/>
         </w:rPr>
-      </w:pPr>
-    </w:p>
-    <w:p>
-      <w:pPr>
-        <w:pStyle w:val="2"/>
-      </w:pPr>
-      <w:r>
-        <w:rPr>
-          <w:rFonts w:hint="default"/>
+        <w:t xml:space="preserve"> and keyboard events on the target system.</w:t>
+      </w:r>
+    </w:p>
+    <w:p>
+      <w:pPr>
+        <w:rPr>
+          <w:rFonts w:asciiTheme="majorHAnsi" w:hAnsiTheme="majorHAnsi"/>
+        </w:rPr>
+      </w:pPr>
+    </w:p>
+    <w:p>
+      <w:pPr>
+        <w:pStyle w:val="Heading1"/>
+      </w:pPr>
+      <w:r>
+        <w:rPr>
           <w:lang w:val="en-IN"/>
         </w:rPr>
         <w:t xml:space="preserve">UI </w:t>
@@ -206,13 +220,11 @@
     <w:p>
       <w:pPr>
         <w:rPr>
-          <w:rFonts w:hint="default"/>
           <w:lang w:val="en-IN"/>
         </w:rPr>
       </w:pPr>
       <w:r>
         <w:rPr>
-          <w:rFonts w:hint="default"/>
           <w:lang w:val="en-IN"/>
         </w:rPr>
         <w:t>The mobile WC client will feature a landscape view. There will be a short button bar at the top. It will have following button</w:t>
@@ -224,15 +236,12 @@
           <w:ilvl w:val="0"/>
           <w:numId w:val="1"/>
         </w:numPr>
-        <w:ind w:left="425" w:leftChars="0" w:hanging="425" w:firstLineChars="0"/>
-        <w:rPr>
-          <w:rFonts w:hint="default"/>
+        <w:rPr>
           <w:lang w:val="en-IN"/>
         </w:rPr>
       </w:pPr>
       <w:r>
         <w:rPr>
-          <w:rFonts w:hint="default"/>
           <w:lang w:val="en-IN"/>
         </w:rPr>
         <w:t>A mouse icon, which will give a mouse-pad</w:t>
@@ -244,18 +253,21 @@
           <w:ilvl w:val="0"/>
           <w:numId w:val="1"/>
         </w:numPr>
-        <w:ind w:left="425" w:leftChars="0" w:hanging="425" w:firstLineChars="0"/>
-        <w:rPr>
-          <w:rFonts w:hint="default"/>
+        <w:rPr>
           <w:lang w:val="en-IN"/>
         </w:rPr>
       </w:pPr>
       <w:r>
         <w:rPr>
-          <w:rFonts w:hint="default"/>
           <w:lang w:val="en-IN"/>
         </w:rPr>
-        <w:t>A keyboard icon, which will show a keyboard. We need to give user a way to combine multiple keypress, like ctrl + c, shift + ctrl + k etc</w:t>
+        <w:t xml:space="preserve">A keyboard icon, which will show </w:t>
+      </w:r>
+      <w:r>
+        <w:rPr>
+          <w:lang w:val="en-IN"/>
+        </w:rPr>
+        <w:t>a keyboard. We need to give user a way to combine multiple keypress, like ctrl + c, shift + ctrl + k etc</w:t>
       </w:r>
     </w:p>
     <w:p>
@@ -264,15 +276,12 @@
           <w:ilvl w:val="0"/>
           <w:numId w:val="1"/>
         </w:numPr>
-        <w:ind w:left="425" w:leftChars="0" w:hanging="425" w:firstLineChars="0"/>
-        <w:rPr>
-          <w:rFonts w:hint="default"/>
+        <w:rPr>
           <w:lang w:val="en-IN"/>
         </w:rPr>
       </w:pPr>
       <w:r>
         <w:rPr>
-          <w:rFonts w:hint="default"/>
           <w:lang w:val="en-IN"/>
         </w:rPr>
         <w:t>A joystick icon, which will show a configurable joystick / game controller</w:t>
@@ -284,29 +293,30 @@
           <w:ilvl w:val="0"/>
           <w:numId w:val="1"/>
         </w:numPr>
-        <w:ind w:left="425" w:leftChars="0" w:hanging="425" w:firstLineChars="0"/>
-        <w:rPr>
-          <w:rFonts w:hint="default"/>
+        <w:rPr>
           <w:lang w:val="en-IN"/>
         </w:rPr>
       </w:pPr>
       <w:r>
         <w:rPr>
-          <w:rFonts w:hint="default"/>
           <w:lang w:val="en-IN"/>
         </w:rPr>
-        <w:t>A favourite icon, where user can create shortcut combined keys and also create groups for them</w:t>
-      </w:r>
-      <w:bookmarkStart w:id="0" w:name="_GoBack"/>
-      <w:bookmarkEnd w:id="0"/>
+        <w:t>A favourite icon, where user can create shortcut combined keys and also crea</w:t>
+      </w:r>
+      <w:r>
+        <w:rPr>
+          <w:lang w:val="en-IN"/>
+        </w:rPr>
+        <w:t>te groups for them</w:t>
+      </w:r>
     </w:p>
     <w:p/>
     <w:p/>
     <w:sectPr>
       <w:pgSz w:w="12240" w:h="15840"/>
       <w:pgMar w:top="1440" w:right="1440" w:bottom="1440" w:left="1440" w:header="720" w:footer="720" w:gutter="0"/>
-      <w:cols w:space="720" w:num="1"/>
-      <w:docGrid w:linePitch="360" w:charSpace="0"/>
+      <w:cols w:space="720"/>
+      <w:docGrid w:linePitch="360"/>
     </w:sectPr>
   </w:body>
 </w:document>
@@ -318,7 +328,7 @@
     <w:nsid w:val="5B56C676"/>
     <w:multiLevelType w:val="singleLevel"/>
     <w:tmpl w:val="5B56C676"/>
-    <w:lvl w:ilvl="0" w:tentative="0">
+    <w:lvl w:ilvl="0">
       <w:start w:val="1"/>
       <w:numFmt w:val="decimal"/>
       <w:lvlText w:val="%1."/>
@@ -327,7 +337,7 @@
         <w:tabs>
           <w:tab w:val="left" w:pos="425"/>
         </w:tabs>
-        <w:ind w:left="425" w:leftChars="0" w:hanging="425" w:firstLineChars="0"/>
+        <w:ind w:left="425" w:hanging="425"/>
       </w:pPr>
       <w:rPr>
         <w:rFonts w:hint="default"/>
@@ -341,286 +351,173 @@
 </file>
 
 <file path=word/styles.xml><?xml version="1.0" encoding="utf-8"?>
-<w:styles xmlns:mc="http://schemas.openxmlformats.org/markup-compatibility/2006" xmlns:o="urn:schemas-microsoft-com:office:office" xmlns:r="http://schemas.openxmlformats.org/officeDocument/2006/relationships" xmlns:m="http://schemas.openxmlformats.org/officeDocument/2006/math" xmlns:v="urn:schemas-microsoft-com:vml" xmlns:w="http://schemas.openxmlformats.org/wordprocessingml/2006/main" xmlns:w14="http://schemas.microsoft.com/office/word/2010/wordml" xmlns:w10="urn:schemas-microsoft-com:office:word" xmlns:sl="http://schemas.openxmlformats.org/schemaLibrary/2006/main" mc:Ignorable="w14">
+<w:styles xmlns:mc="http://schemas.openxmlformats.org/markup-compatibility/2006" xmlns:r="http://schemas.openxmlformats.org/officeDocument/2006/relationships" xmlns:w="http://schemas.openxmlformats.org/wordprocessingml/2006/main" xmlns:w14="http://schemas.microsoft.com/office/word/2010/wordml" mc:Ignorable="w14">
   <w:docDefaults>
     <w:rPrDefault>
       <w:rPr>
-        <w:rFonts w:asciiTheme="minorHAnsi" w:hAnsiTheme="minorHAnsi" w:eastAsiaTheme="minorHAnsi" w:cstheme="minorBidi"/>
+        <w:rFonts w:asciiTheme="minorHAnsi" w:eastAsiaTheme="minorHAnsi" w:hAnsiTheme="minorHAnsi" w:cstheme="minorBidi"/>
+        <w:lang w:val="pt-BR" w:eastAsia="pt-BR" w:bidi="ar-SA"/>
       </w:rPr>
     </w:rPrDefault>
+    <w:pPrDefault>
+      <w:pPr>
+        <w:spacing w:after="200" w:line="276" w:lineRule="auto"/>
+      </w:pPr>
+    </w:pPrDefault>
   </w:docDefaults>
-  <w:latentStyles w:count="260" w:defQFormat="0" w:defUnhideWhenUsed="1" w:defSemiHidden="1" w:defUIPriority="99" w:defLockedState="0">
-    <w:lsdException w:qFormat="1" w:unhideWhenUsed="0" w:uiPriority="0" w:semiHidden="0" w:name="Normal"/>
-    <w:lsdException w:qFormat="1" w:unhideWhenUsed="0" w:uiPriority="9" w:semiHidden="0" w:name="heading 1"/>
-    <w:lsdException w:qFormat="1" w:uiPriority="9" w:name="heading 2"/>
-    <w:lsdException w:qFormat="1" w:uiPriority="9" w:name="heading 3"/>
-    <w:lsdException w:qFormat="1" w:uiPriority="9" w:name="heading 4"/>
-    <w:lsdException w:qFormat="1" w:uiPriority="9" w:name="heading 5"/>
-    <w:lsdException w:qFormat="1" w:uiPriority="9" w:name="heading 6"/>
-    <w:lsdException w:qFormat="1" w:uiPriority="9" w:name="heading 7"/>
-    <w:lsdException w:qFormat="1" w:uiPriority="9" w:name="heading 8"/>
-    <w:lsdException w:qFormat="1" w:uiPriority="9" w:name="heading 9"/>
-    <w:lsdException w:uiPriority="99" w:name="index 1"/>
-    <w:lsdException w:uiPriority="99" w:name="index 2"/>
-    <w:lsdException w:uiPriority="99" w:name="index 3"/>
-    <w:lsdException w:uiPriority="99" w:name="index 4"/>
-    <w:lsdException w:uiPriority="99" w:name="index 5"/>
-    <w:lsdException w:uiPriority="99" w:name="index 6"/>
-    <w:lsdException w:uiPriority="99" w:name="index 7"/>
-    <w:lsdException w:uiPriority="99" w:name="index 8"/>
-    <w:lsdException w:uiPriority="99" w:name="index 9"/>
-    <w:lsdException w:uiPriority="39" w:name="toc 1"/>
-    <w:lsdException w:uiPriority="39" w:name="toc 2"/>
-    <w:lsdException w:uiPriority="39" w:name="toc 3"/>
-    <w:lsdException w:uiPriority="39" w:name="toc 4"/>
-    <w:lsdException w:uiPriority="39" w:name="toc 5"/>
-    <w:lsdException w:uiPriority="39" w:name="toc 6"/>
-    <w:lsdException w:uiPriority="39" w:name="toc 7"/>
-    <w:lsdException w:uiPriority="39" w:name="toc 8"/>
-    <w:lsdException w:uiPriority="39" w:name="toc 9"/>
-    <w:lsdException w:uiPriority="99" w:name="Normal Indent"/>
-    <w:lsdException w:uiPriority="99" w:name="footnote text"/>
-    <w:lsdException w:uiPriority="99" w:name="annotation text"/>
-    <w:lsdException w:uiPriority="99" w:semiHidden="0" w:name="header"/>
-    <w:lsdException w:qFormat="1" w:uiPriority="99" w:semiHidden="0" w:name="footer"/>
-    <w:lsdException w:uiPriority="99" w:name="index heading"/>
-    <w:lsdException w:qFormat="1" w:uiPriority="35" w:name="caption"/>
-    <w:lsdException w:uiPriority="99" w:name="table of figures"/>
-    <w:lsdException w:uiPriority="99" w:name="envelope address"/>
-    <w:lsdException w:uiPriority="99" w:name="envelope return"/>
-    <w:lsdException w:uiPriority="99" w:name="footnote reference"/>
-    <w:lsdException w:uiPriority="99" w:name="annotation reference"/>
-    <w:lsdException w:uiPriority="99" w:name="line number"/>
-    <w:lsdException w:uiPriority="99" w:name="page number"/>
-    <w:lsdException w:uiPriority="99" w:name="endnote reference"/>
-    <w:lsdException w:uiPriority="99" w:name="endnote text"/>
-    <w:lsdException w:uiPriority="99" w:name="table of authorities"/>
-    <w:lsdException w:uiPriority="99" w:name="macro"/>
-    <w:lsdException w:uiPriority="99" w:name="toa heading"/>
-    <w:lsdException w:uiPriority="99" w:name="List"/>
-    <w:lsdException w:uiPriority="99" w:name="List Bullet"/>
-    <w:lsdException w:uiPriority="99" w:name="List Number"/>
-    <w:lsdException w:uiPriority="99" w:name="List 2"/>
-    <w:lsdException w:uiPriority="99" w:name="List 3"/>
-    <w:lsdException w:uiPriority="99" w:name="List 4"/>
-    <w:lsdException w:uiPriority="99" w:name="List 5"/>
-    <w:lsdException w:uiPriority="99" w:name="List Bullet 2"/>
-    <w:lsdException w:uiPriority="99" w:name="List Bullet 3"/>
-    <w:lsdException w:uiPriority="99" w:name="List Bullet 4"/>
-    <w:lsdException w:uiPriority="99" w:name="List Bullet 5"/>
-    <w:lsdException w:uiPriority="99" w:name="List Number 2"/>
-    <w:lsdException w:uiPriority="99" w:name="List Number 3"/>
-    <w:lsdException w:uiPriority="99" w:name="List Number 4"/>
-    <w:lsdException w:uiPriority="99" w:name="List Number 5"/>
-    <w:lsdException w:qFormat="1" w:unhideWhenUsed="0" w:uiPriority="10" w:semiHidden="0" w:name="Title"/>
-    <w:lsdException w:uiPriority="99" w:name="Closing"/>
-    <w:lsdException w:uiPriority="99" w:name="Signature"/>
-    <w:lsdException w:qFormat="1" w:uiPriority="1" w:name="Default Paragraph Font"/>
-    <w:lsdException w:uiPriority="99" w:name="Body Text"/>
-    <w:lsdException w:uiPriority="99" w:name="Body Text Indent"/>
-    <w:lsdException w:uiPriority="99" w:name="List Continue"/>
-    <w:lsdException w:uiPriority="99" w:name="List Continue 2"/>
-    <w:lsdException w:uiPriority="99" w:name="List Continue 3"/>
-    <w:lsdException w:uiPriority="99" w:name="List Continue 4"/>
-    <w:lsdException w:uiPriority="99" w:name="List Continue 5"/>
-    <w:lsdException w:uiPriority="99" w:name="Message Header"/>
-    <w:lsdException w:qFormat="1" w:unhideWhenUsed="0" w:uiPriority="11" w:semiHidden="0" w:name="Subtitle"/>
-    <w:lsdException w:uiPriority="99" w:name="Salutation"/>
-    <w:lsdException w:uiPriority="99" w:name="Date"/>
-    <w:lsdException w:uiPriority="99" w:name="Body Text First Indent"/>
-    <w:lsdException w:uiPriority="99" w:name="Body Text First Indent 2"/>
-    <w:lsdException w:uiPriority="99" w:name="Note Heading"/>
-    <w:lsdException w:uiPriority="99" w:name="Body Text 2"/>
-    <w:lsdException w:uiPriority="99" w:name="Body Text 3"/>
-    <w:lsdException w:uiPriority="99" w:name="Body Text Indent 2"/>
-    <w:lsdException w:uiPriority="99" w:name="Body Text Indent 3"/>
-    <w:lsdException w:uiPriority="99" w:name="Block Text"/>
-    <w:lsdException w:uiPriority="99" w:name="Hyperlink"/>
-    <w:lsdException w:uiPriority="99" w:name="FollowedHyperlink"/>
-    <w:lsdException w:qFormat="1" w:unhideWhenUsed="0" w:uiPriority="22" w:semiHidden="0" w:name="Strong"/>
-    <w:lsdException w:qFormat="1" w:unhideWhenUsed="0" w:uiPriority="20" w:semiHidden="0" w:name="Emphasis"/>
-    <w:lsdException w:uiPriority="99" w:name="Document Map"/>
-    <w:lsdException w:uiPriority="99" w:name="Plain Text"/>
-    <w:lsdException w:uiPriority="99" w:name="E-mail Signature"/>
-    <w:lsdException w:uiPriority="99" w:name="Normal (Web)"/>
-    <w:lsdException w:uiPriority="99" w:name="HTML Acronym"/>
-    <w:lsdException w:uiPriority="99" w:name="HTML Address"/>
-    <w:lsdException w:uiPriority="99" w:name="HTML Cite"/>
-    <w:lsdException w:uiPriority="99" w:name="HTML Code"/>
-    <w:lsdException w:uiPriority="99" w:name="HTML Definition"/>
-    <w:lsdException w:uiPriority="99" w:name="HTML Keyboard"/>
-    <w:lsdException w:uiPriority="99" w:name="HTML Preformatted"/>
-    <w:lsdException w:uiPriority="99" w:name="HTML Sample"/>
-    <w:lsdException w:uiPriority="99" w:name="HTML Typewriter"/>
-    <w:lsdException w:uiPriority="99" w:name="HTML Variable"/>
-    <w:lsdException w:qFormat="1" w:uiPriority="99" w:name="Normal Table"/>
-    <w:lsdException w:uiPriority="99" w:name="annotation subject"/>
-    <w:lsdException w:uiPriority="99" w:name="Table Simple 1"/>
-    <w:lsdException w:uiPriority="99" w:name="Table Simple 2"/>
-    <w:lsdException w:uiPriority="99" w:name="Table Simple 3"/>
-    <w:lsdException w:uiPriority="99" w:name="Table Classic 1"/>
-    <w:lsdException w:uiPriority="99" w:name="Table Classic 2"/>
-    <w:lsdException w:uiPriority="99" w:name="Table Classic 3"/>
-    <w:lsdException w:uiPriority="99" w:name="Table Classic 4"/>
-    <w:lsdException w:uiPriority="99" w:name="Table Colorful 1"/>
-    <w:lsdException w:uiPriority="99" w:name="Table Colorful 2"/>
-    <w:lsdException w:uiPriority="99" w:name="Table Colorful 3"/>
-    <w:lsdException w:uiPriority="99" w:name="Table Columns 1"/>
-    <w:lsdException w:uiPriority="99" w:name="Table Columns 2"/>
-    <w:lsdException w:uiPriority="99" w:name="Table Columns 3"/>
-    <w:lsdException w:uiPriority="99" w:name="Table Columns 4"/>
-    <w:lsdException w:uiPriority="99" w:name="Table Columns 5"/>
-    <w:lsdException w:uiPriority="99" w:name="Table Grid 1"/>
-    <w:lsdException w:uiPriority="99" w:name="Table Grid 2"/>
-    <w:lsdException w:uiPriority="99" w:name="Table Grid 3"/>
-    <w:lsdException w:uiPriority="99" w:name="Table Grid 4"/>
-    <w:lsdException w:uiPriority="99" w:name="Table Grid 5"/>
-    <w:lsdException w:uiPriority="99" w:name="Table Grid 6"/>
-    <w:lsdException w:uiPriority="99" w:name="Table Grid 7"/>
-    <w:lsdException w:uiPriority="99" w:name="Table Grid 8"/>
-    <w:lsdException w:uiPriority="99" w:name="Table List 1"/>
-    <w:lsdException w:uiPriority="99" w:name="Table List 2"/>
-    <w:lsdException w:uiPriority="99" w:name="Table List 3"/>
-    <w:lsdException w:uiPriority="99" w:name="Table List 4"/>
-    <w:lsdException w:uiPriority="99" w:name="Table List 5"/>
-    <w:lsdException w:uiPriority="99" w:name="Table List 6"/>
-    <w:lsdException w:uiPriority="99" w:name="Table List 7"/>
-    <w:lsdException w:uiPriority="99" w:name="Table List 8"/>
-    <w:lsdException w:uiPriority="99" w:name="Table 3D effects 1"/>
-    <w:lsdException w:uiPriority="99" w:name="Table 3D effects 2"/>
-    <w:lsdException w:uiPriority="99" w:name="Table 3D effects 3"/>
-    <w:lsdException w:uiPriority="99" w:name="Table Contemporary"/>
-    <w:lsdException w:uiPriority="99" w:name="Table Elegant"/>
-    <w:lsdException w:uiPriority="99" w:name="Table Professional"/>
-    <w:lsdException w:uiPriority="99" w:name="Table Subtle 1"/>
-    <w:lsdException w:uiPriority="99" w:name="Table Subtle 2"/>
-    <w:lsdException w:uiPriority="99" w:name="Table Web 1"/>
-    <w:lsdException w:uiPriority="99" w:name="Table Web 2"/>
-    <w:lsdException w:uiPriority="99" w:name="Table Web 3"/>
-    <w:lsdException w:uiPriority="99" w:name="Balloon Text"/>
-    <w:lsdException w:unhideWhenUsed="0" w:uiPriority="59" w:semiHidden="0" w:name="Table Grid"/>
-    <w:lsdException w:uiPriority="99" w:name="Table Theme"/>
-    <w:lsdException w:unhideWhenUsed="0" w:uiPriority="60" w:semiHidden="0" w:name="Light Shading"/>
-    <w:lsdException w:unhideWhenUsed="0" w:uiPriority="61" w:semiHidden="0" w:name="Light List"/>
-    <w:lsdException w:unhideWhenUsed="0" w:uiPriority="62" w:semiHidden="0" w:name="Light Grid"/>
-    <w:lsdException w:unhideWhenUsed="0" w:uiPriority="63" w:semiHidden="0" w:name="Medium Shading 1"/>
-    <w:lsdException w:unhideWhenUsed="0" w:uiPriority="64" w:semiHidden="0" w:name="Medium Shading 2"/>
-    <w:lsdException w:unhideWhenUsed="0" w:uiPriority="65" w:semiHidden="0" w:name="Medium List 1"/>
-    <w:lsdException w:unhideWhenUsed="0" w:uiPriority="66" w:semiHidden="0" w:name="Medium List 2"/>
-    <w:lsdException w:unhideWhenUsed="0" w:uiPriority="67" w:semiHidden="0" w:name="Medium Grid 1"/>
-    <w:lsdException w:unhideWhenUsed="0" w:uiPriority="68" w:semiHidden="0" w:name="Medium Grid 2"/>
-    <w:lsdException w:unhideWhenUsed="0" w:uiPriority="69" w:semiHidden="0" w:name="Medium Grid 3"/>
-    <w:lsdException w:unhideWhenUsed="0" w:uiPriority="70" w:semiHidden="0" w:name="Dark List"/>
-    <w:lsdException w:unhideWhenUsed="0" w:uiPriority="71" w:semiHidden="0" w:name="Colorful Shading"/>
-    <w:lsdException w:unhideWhenUsed="0" w:uiPriority="72" w:semiHidden="0" w:name="Colorful List"/>
-    <w:lsdException w:unhideWhenUsed="0" w:uiPriority="73" w:semiHidden="0" w:name="Colorful Grid"/>
-    <w:lsdException w:unhideWhenUsed="0" w:uiPriority="60" w:semiHidden="0" w:name="Light Shading Accent 1"/>
-    <w:lsdException w:unhideWhenUsed="0" w:uiPriority="61" w:semiHidden="0" w:name="Light List Accent 1"/>
-    <w:lsdException w:unhideWhenUsed="0" w:uiPriority="62" w:semiHidden="0" w:name="Light Grid Accent 1"/>
-    <w:lsdException w:unhideWhenUsed="0" w:uiPriority="63" w:semiHidden="0" w:name="Medium Shading 1 Accent 1"/>
-    <w:lsdException w:unhideWhenUsed="0" w:uiPriority="64" w:semiHidden="0" w:name="Medium Shading 2 Accent 1"/>
-    <w:lsdException w:unhideWhenUsed="0" w:uiPriority="65" w:semiHidden="0" w:name="Medium List 1 Accent 1"/>
-    <w:lsdException w:qFormat="1" w:unhideWhenUsed="0" w:uiPriority="34" w:semiHidden="0" w:name="List Paragraph"/>
-    <w:lsdException w:unhideWhenUsed="0" w:uiPriority="66" w:semiHidden="0" w:name="Medium List 2 Accent 1"/>
-    <w:lsdException w:unhideWhenUsed="0" w:uiPriority="67" w:semiHidden="0" w:name="Medium Grid 1 Accent 1"/>
-    <w:lsdException w:unhideWhenUsed="0" w:uiPriority="68" w:semiHidden="0" w:name="Medium Grid 2 Accent 1"/>
-    <w:lsdException w:unhideWhenUsed="0" w:uiPriority="69" w:semiHidden="0" w:name="Medium Grid 3 Accent 1"/>
-    <w:lsdException w:unhideWhenUsed="0" w:uiPriority="70" w:semiHidden="0" w:name="Dark List Accent 1"/>
-    <w:lsdException w:unhideWhenUsed="0" w:uiPriority="71" w:semiHidden="0" w:name="Colorful Shading Accent 1"/>
-    <w:lsdException w:unhideWhenUsed="0" w:uiPriority="72" w:semiHidden="0" w:name="Colorful List Accent 1"/>
-    <w:lsdException w:unhideWhenUsed="0" w:uiPriority="73" w:semiHidden="0" w:name="Colorful Grid Accent 1"/>
-    <w:lsdException w:unhideWhenUsed="0" w:uiPriority="60" w:semiHidden="0" w:name="Light Shading Accent 2"/>
-    <w:lsdException w:unhideWhenUsed="0" w:uiPriority="61" w:semiHidden="0" w:name="Light List Accent 2"/>
-    <w:lsdException w:unhideWhenUsed="0" w:uiPriority="62" w:semiHidden="0" w:name="Light Grid Accent 2"/>
-    <w:lsdException w:unhideWhenUsed="0" w:uiPriority="63" w:semiHidden="0" w:name="Medium Shading 1 Accent 2"/>
-    <w:lsdException w:unhideWhenUsed="0" w:uiPriority="64" w:semiHidden="0" w:name="Medium Shading 2 Accent 2"/>
-    <w:lsdException w:unhideWhenUsed="0" w:uiPriority="65" w:semiHidden="0" w:name="Medium List 1 Accent 2"/>
-    <w:lsdException w:unhideWhenUsed="0" w:uiPriority="66" w:semiHidden="0" w:name="Medium List 2 Accent 2"/>
-    <w:lsdException w:unhideWhenUsed="0" w:uiPriority="67" w:semiHidden="0" w:name="Medium Grid 1 Accent 2"/>
-    <w:lsdException w:unhideWhenUsed="0" w:uiPriority="68" w:semiHidden="0" w:name="Medium Grid 2 Accent 2"/>
-    <w:lsdException w:unhideWhenUsed="0" w:uiPriority="69" w:semiHidden="0" w:name="Medium Grid 3 Accent 2"/>
-    <w:lsdException w:unhideWhenUsed="0" w:uiPriority="70" w:semiHidden="0" w:name="Dark List Accent 2"/>
-    <w:lsdException w:unhideWhenUsed="0" w:uiPriority="71" w:semiHidden="0" w:name="Colorful Shading Accent 2"/>
-    <w:lsdException w:unhideWhenUsed="0" w:uiPriority="72" w:semiHidden="0" w:name="Colorful List Accent 2"/>
-    <w:lsdException w:unhideWhenUsed="0" w:uiPriority="73" w:semiHidden="0" w:name="Colorful Grid Accent 2"/>
-    <w:lsdException w:unhideWhenUsed="0" w:uiPriority="60" w:semiHidden="0" w:name="Light Shading Accent 3"/>
-    <w:lsdException w:unhideWhenUsed="0" w:uiPriority="61" w:semiHidden="0" w:name="Light List Accent 3"/>
-    <w:lsdException w:unhideWhenUsed="0" w:uiPriority="62" w:semiHidden="0" w:name="Light Grid Accent 3"/>
-    <w:lsdException w:unhideWhenUsed="0" w:uiPriority="63" w:semiHidden="0" w:name="Medium Shading 1 Accent 3"/>
-    <w:lsdException w:unhideWhenUsed="0" w:uiPriority="64" w:semiHidden="0" w:name="Medium Shading 2 Accent 3"/>
-    <w:lsdException w:unhideWhenUsed="0" w:uiPriority="65" w:semiHidden="0" w:name="Medium List 1 Accent 3"/>
-    <w:lsdException w:unhideWhenUsed="0" w:uiPriority="66" w:semiHidden="0" w:name="Medium List 2 Accent 3"/>
-    <w:lsdException w:unhideWhenUsed="0" w:uiPriority="67" w:semiHidden="0" w:name="Medium Grid 1 Accent 3"/>
-    <w:lsdException w:unhideWhenUsed="0" w:uiPriority="68" w:semiHidden="0" w:name="Medium Grid 2 Accent 3"/>
-    <w:lsdException w:unhideWhenUsed="0" w:uiPriority="69" w:semiHidden="0" w:name="Medium Grid 3 Accent 3"/>
-    <w:lsdException w:unhideWhenUsed="0" w:uiPriority="70" w:semiHidden="0" w:name="Dark List Accent 3"/>
-    <w:lsdException w:unhideWhenUsed="0" w:uiPriority="71" w:semiHidden="0" w:name="Colorful Shading Accent 3"/>
-    <w:lsdException w:unhideWhenUsed="0" w:uiPriority="72" w:semiHidden="0" w:name="Colorful List Accent 3"/>
-    <w:lsdException w:unhideWhenUsed="0" w:uiPriority="73" w:semiHidden="0" w:name="Colorful Grid Accent 3"/>
-    <w:lsdException w:unhideWhenUsed="0" w:uiPriority="60" w:semiHidden="0" w:name="Light Shading Accent 4"/>
-    <w:lsdException w:unhideWhenUsed="0" w:uiPriority="61" w:semiHidden="0" w:name="Light List Accent 4"/>
-    <w:lsdException w:unhideWhenUsed="0" w:uiPriority="62" w:semiHidden="0" w:name="Light Grid Accent 4"/>
-    <w:lsdException w:unhideWhenUsed="0" w:uiPriority="63" w:semiHidden="0" w:name="Medium Shading 1 Accent 4"/>
-    <w:lsdException w:unhideWhenUsed="0" w:uiPriority="64" w:semiHidden="0" w:name="Medium Shading 2 Accent 4"/>
-    <w:lsdException w:unhideWhenUsed="0" w:uiPriority="65" w:semiHidden="0" w:name="Medium List 1 Accent 4"/>
-    <w:lsdException w:unhideWhenUsed="0" w:uiPriority="66" w:semiHidden="0" w:name="Medium List 2 Accent 4"/>
-    <w:lsdException w:unhideWhenUsed="0" w:uiPriority="67" w:semiHidden="0" w:name="Medium Grid 1 Accent 4"/>
-    <w:lsdException w:unhideWhenUsed="0" w:uiPriority="68" w:semiHidden="0" w:name="Medium Grid 2 Accent 4"/>
-    <w:lsdException w:unhideWhenUsed="0" w:uiPriority="69" w:semiHidden="0" w:name="Medium Grid 3 Accent 4"/>
-    <w:lsdException w:unhideWhenUsed="0" w:uiPriority="70" w:semiHidden="0" w:name="Dark List Accent 4"/>
-    <w:lsdException w:unhideWhenUsed="0" w:uiPriority="71" w:semiHidden="0" w:name="Colorful Shading Accent 4"/>
-    <w:lsdException w:unhideWhenUsed="0" w:uiPriority="72" w:semiHidden="0" w:name="Colorful List Accent 4"/>
-    <w:lsdException w:unhideWhenUsed="0" w:uiPriority="73" w:semiHidden="0" w:name="Colorful Grid Accent 4"/>
-    <w:lsdException w:unhideWhenUsed="0" w:uiPriority="60" w:semiHidden="0" w:name="Light Shading Accent 5"/>
-    <w:lsdException w:unhideWhenUsed="0" w:uiPriority="61" w:semiHidden="0" w:name="Light List Accent 5"/>
-    <w:lsdException w:unhideWhenUsed="0" w:uiPriority="62" w:semiHidden="0" w:name="Light Grid Accent 5"/>
-    <w:lsdException w:unhideWhenUsed="0" w:uiPriority="63" w:semiHidden="0" w:name="Medium Shading 1 Accent 5"/>
-    <w:lsdException w:unhideWhenUsed="0" w:uiPriority="64" w:semiHidden="0" w:name="Medium Shading 2 Accent 5"/>
-    <w:lsdException w:unhideWhenUsed="0" w:uiPriority="65" w:semiHidden="0" w:name="Medium List 1 Accent 5"/>
-    <w:lsdException w:unhideWhenUsed="0" w:uiPriority="66" w:semiHidden="0" w:name="Medium List 2 Accent 5"/>
-    <w:lsdException w:unhideWhenUsed="0" w:uiPriority="67" w:semiHidden="0" w:name="Medium Grid 1 Accent 5"/>
-    <w:lsdException w:unhideWhenUsed="0" w:uiPriority="68" w:semiHidden="0" w:name="Medium Grid 2 Accent 5"/>
-    <w:lsdException w:unhideWhenUsed="0" w:uiPriority="69" w:semiHidden="0" w:name="Medium Grid 3 Accent 5"/>
-    <w:lsdException w:unhideWhenUsed="0" w:uiPriority="70" w:semiHidden="0" w:name="Dark List Accent 5"/>
-    <w:lsdException w:unhideWhenUsed="0" w:uiPriority="71" w:semiHidden="0" w:name="Colorful Shading Accent 5"/>
-    <w:lsdException w:unhideWhenUsed="0" w:uiPriority="72" w:semiHidden="0" w:name="Colorful List Accent 5"/>
-    <w:lsdException w:unhideWhenUsed="0" w:uiPriority="73" w:semiHidden="0" w:name="Colorful Grid Accent 5"/>
-    <w:lsdException w:unhideWhenUsed="0" w:uiPriority="60" w:semiHidden="0" w:name="Light Shading Accent 6"/>
-    <w:lsdException w:unhideWhenUsed="0" w:uiPriority="61" w:semiHidden="0" w:name="Light List Accent 6"/>
-    <w:lsdException w:unhideWhenUsed="0" w:uiPriority="62" w:semiHidden="0" w:name="Light Grid Accent 6"/>
-    <w:lsdException w:unhideWhenUsed="0" w:uiPriority="63" w:semiHidden="0" w:name="Medium Shading 1 Accent 6"/>
-    <w:lsdException w:unhideWhenUsed="0" w:uiPriority="64" w:semiHidden="0" w:name="Medium Shading 2 Accent 6"/>
-    <w:lsdException w:unhideWhenUsed="0" w:uiPriority="65" w:semiHidden="0" w:name="Medium List 1 Accent 6"/>
-    <w:lsdException w:unhideWhenUsed="0" w:uiPriority="66" w:semiHidden="0" w:name="Medium List 2 Accent 6"/>
-    <w:lsdException w:unhideWhenUsed="0" w:uiPriority="67" w:semiHidden="0" w:name="Medium Grid 1 Accent 6"/>
-    <w:lsdException w:unhideWhenUsed="0" w:uiPriority="68" w:semiHidden="0" w:name="Medium Grid 2 Accent 6"/>
-    <w:lsdException w:unhideWhenUsed="0" w:uiPriority="69" w:semiHidden="0" w:name="Medium Grid 3 Accent 6"/>
-    <w:lsdException w:unhideWhenUsed="0" w:uiPriority="70" w:semiHidden="0" w:name="Dark List Accent 6"/>
-    <w:lsdException w:unhideWhenUsed="0" w:uiPriority="71" w:semiHidden="0" w:name="Colorful Shading Accent 6"/>
-    <w:lsdException w:unhideWhenUsed="0" w:uiPriority="72" w:semiHidden="0" w:name="Colorful List Accent 6"/>
-    <w:lsdException w:unhideWhenUsed="0" w:uiPriority="73" w:semiHidden="0" w:name="Colorful Grid Accent 6"/>
+  <w:latentStyles w:defLockedState="0" w:defUIPriority="99" w:defSemiHidden="1" w:defUnhideWhenUsed="1" w:defQFormat="0" w:count="267">
+    <w:lsdException w:name="Normal" w:semiHidden="0" w:uiPriority="0" w:unhideWhenUsed="0" w:qFormat="1"/>
+    <w:lsdException w:name="heading 1" w:semiHidden="0" w:uiPriority="9" w:unhideWhenUsed="0" w:qFormat="1"/>
+    <w:lsdException w:name="heading 2" w:uiPriority="9" w:qFormat="1"/>
+    <w:lsdException w:name="heading 3" w:uiPriority="9" w:qFormat="1"/>
+    <w:lsdException w:name="heading 4" w:uiPriority="9" w:qFormat="1"/>
+    <w:lsdException w:name="heading 5" w:uiPriority="9" w:qFormat="1"/>
+    <w:lsdException w:name="heading 6" w:uiPriority="9" w:qFormat="1"/>
+    <w:lsdException w:name="heading 7" w:uiPriority="9" w:qFormat="1"/>
+    <w:lsdException w:name="heading 8" w:uiPriority="9" w:qFormat="1"/>
+    <w:lsdException w:name="heading 9" w:uiPriority="9" w:qFormat="1"/>
+    <w:lsdException w:name="toc 1" w:uiPriority="39"/>
+    <w:lsdException w:name="toc 2" w:uiPriority="39"/>
+    <w:lsdException w:name="toc 3" w:uiPriority="39"/>
+    <w:lsdException w:name="toc 4" w:uiPriority="39"/>
+    <w:lsdException w:name="toc 5" w:uiPriority="39"/>
+    <w:lsdException w:name="toc 6" w:uiPriority="39"/>
+    <w:lsdException w:name="toc 7" w:uiPriority="39"/>
+    <w:lsdException w:name="toc 8" w:uiPriority="39"/>
+    <w:lsdException w:name="toc 9" w:uiPriority="39"/>
+    <w:lsdException w:name="header" w:semiHidden="0"/>
+    <w:lsdException w:name="footer" w:semiHidden="0" w:qFormat="1"/>
+    <w:lsdException w:name="caption" w:uiPriority="35" w:qFormat="1"/>
+    <w:lsdException w:name="Title" w:semiHidden="0" w:uiPriority="10" w:unhideWhenUsed="0" w:qFormat="1"/>
+    <w:lsdException w:name="Default Paragraph Font" w:uiPriority="1" w:qFormat="1"/>
+    <w:lsdException w:name="Subtitle" w:semiHidden="0" w:uiPriority="11" w:unhideWhenUsed="0" w:qFormat="1"/>
+    <w:lsdException w:name="Strong" w:semiHidden="0" w:uiPriority="22" w:unhideWhenUsed="0" w:qFormat="1"/>
+    <w:lsdException w:name="Emphasis" w:semiHidden="0" w:uiPriority="20" w:unhideWhenUsed="0" w:qFormat="1"/>
+    <w:lsdException w:name="Normal Table" w:qFormat="1"/>
+    <w:lsdException w:name="Table Grid" w:semiHidden="0" w:uiPriority="59" w:unhideWhenUsed="0"/>
+    <w:lsdException w:name="Light Shading" w:semiHidden="0" w:uiPriority="60" w:unhideWhenUsed="0"/>
+    <w:lsdException w:name="Light List" w:semiHidden="0" w:uiPriority="61" w:unhideWhenUsed="0"/>
+    <w:lsdException w:name="Light Grid" w:semiHidden="0" w:uiPriority="62" w:unhideWhenUsed="0"/>
+    <w:lsdException w:name="Medium Shading 1" w:semiHidden="0" w:uiPriority="63" w:unhideWhenUsed="0"/>
+    <w:lsdException w:name="Medium Shading 2" w:semiHidden="0" w:uiPriority="64" w:unhideWhenUsed="0"/>
+    <w:lsdException w:name="Medium List 1" w:semiHidden="0" w:uiPriority="65" w:unhideWhenUsed="0"/>
+    <w:lsdException w:name="Medium List 2" w:semiHidden="0" w:uiPriority="66" w:unhideWhenUsed="0"/>
+    <w:lsdException w:name="Medium Grid 1" w:semiHidden="0" w:uiPriority="67" w:unhideWhenUsed="0"/>
+    <w:lsdException w:name="Medium Grid 2" w:semiHidden="0" w:uiPriority="68" w:unhideWhenUsed="0"/>
+    <w:lsdException w:name="Medium Grid 3" w:semiHidden="0" w:uiPriority="69" w:unhideWhenUsed="0"/>
+    <w:lsdException w:name="Dark List" w:semiHidden="0" w:uiPriority="70" w:unhideWhenUsed="0"/>
+    <w:lsdException w:name="Colorful Shading" w:semiHidden="0" w:uiPriority="71" w:unhideWhenUsed="0"/>
+    <w:lsdException w:name="Colorful List" w:semiHidden="0" w:uiPriority="72" w:unhideWhenUsed="0"/>
+    <w:lsdException w:name="Colorful Grid" w:semiHidden="0" w:uiPriority="73" w:unhideWhenUsed="0"/>
+    <w:lsdException w:name="Light Shading Accent 1" w:semiHidden="0" w:uiPriority="60" w:unhideWhenUsed="0"/>
+    <w:lsdException w:name="Light List Accent 1" w:semiHidden="0" w:uiPriority="61" w:unhideWhenUsed="0"/>
+    <w:lsdException w:name="Light Grid Accent 1" w:semiHidden="0" w:uiPriority="62" w:unhideWhenUsed="0"/>
+    <w:lsdException w:name="Medium Shading 1 Accent 1" w:semiHidden="0" w:uiPriority="63" w:unhideWhenUsed="0"/>
+    <w:lsdException w:name="Medium Shading 2 Accent 1" w:semiHidden="0" w:uiPriority="64" w:unhideWhenUsed="0"/>
+    <w:lsdException w:name="Medium List 1 Accent 1" w:semiHidden="0" w:uiPriority="65" w:unhideWhenUsed="0"/>
+    <w:lsdException w:name="List Paragraph" w:semiHidden="0" w:uiPriority="34" w:unhideWhenUsed="0" w:qFormat="1"/>
+    <w:lsdException w:name="Medium List 2 Accent 1" w:semiHidden="0" w:uiPriority="66" w:unhideWhenUsed="0"/>
+    <w:lsdException w:name="Medium Grid 1 Accent 1" w:semiHidden="0" w:uiPriority="67" w:unhideWhenUsed="0"/>
+    <w:lsdException w:name="Medium Grid 2 Accent 1" w:semiHidden="0" w:uiPriority="68" w:unhideWhenUsed="0"/>
+    <w:lsdException w:name="Medium Grid 3 Accent 1" w:semiHidden="0" w:uiPriority="69" w:unhideWhenUsed="0"/>
+    <w:lsdException w:name="Dark List Accent 1" w:semiHidden="0" w:uiPriority="70" w:unhideWhenUsed="0"/>
+    <w:lsdException w:name="Colorful Shading Accent 1" w:semiHidden="0" w:uiPriority="71" w:unhideWhenUsed="0"/>
+    <w:lsdException w:name="Colorful List Accent 1" w:semiHidden="0" w:uiPriority="72" w:unhideWhenUsed="0"/>
+    <w:lsdException w:name="Colorful Grid Accent 1" w:semiHidden="0" w:uiPriority="73" w:unhideWhenUsed="0"/>
+    <w:lsdException w:name="Light Shading Accent 2" w:semiHidden="0" w:uiPriority="60" w:unhideWhenUsed="0"/>
+    <w:lsdException w:name="Light List Accent 2" w:semiHidden="0" w:uiPriority="61" w:unhideWhenUsed="0"/>
+    <w:lsdException w:name="Light Grid Accent 2" w:semiHidden="0" w:uiPriority="62" w:unhideWhenUsed="0"/>
+    <w:lsdException w:name="Medium Shading 1 Accent 2" w:semiHidden="0" w:uiPriority="63" w:unhideWhenUsed="0"/>
+    <w:lsdException w:name="Medium Shading 2 Accent 2" w:semiHidden="0" w:uiPriority="64" w:unhideWhenUsed="0"/>
+    <w:lsdException w:name="Medium List 1 Accent 2" w:semiHidden="0" w:uiPriority="65" w:unhideWhenUsed="0"/>
+    <w:lsdException w:name="Medium List 2 Accent 2" w:semiHidden="0" w:uiPriority="66" w:unhideWhenUsed="0"/>
+    <w:lsdException w:name="Medium Grid 1 Accent 2" w:semiHidden="0" w:uiPriority="67" w:unhideWhenUsed="0"/>
+    <w:lsdException w:name="Medium Grid 2 Accent 2" w:semiHidden="0" w:uiPriority="68" w:unhideWhenUsed="0"/>
+    <w:lsdException w:name="Medium Grid 3 Accent 2" w:semiHidden="0" w:uiPriority="69" w:unhideWhenUsed="0"/>
+    <w:lsdException w:name="Dark List Accent 2" w:semiHidden="0" w:uiPriority="70" w:unhideWhenUsed="0"/>
+    <w:lsdException w:name="Colorful Shading Accent 2" w:semiHidden="0" w:uiPriority="71" w:unhideWhenUsed="0"/>
+    <w:lsdException w:name="Colorful List Accent 2" w:semiHidden="0" w:uiPriority="72" w:unhideWhenUsed="0"/>
+    <w:lsdException w:name="Colorful Grid Accent 2" w:semiHidden="0" w:uiPriority="73" w:unhideWhenUsed="0"/>
+    <w:lsdException w:name="Light Shading Accent 3" w:semiHidden="0" w:uiPriority="60" w:unhideWhenUsed="0"/>
+    <w:lsdException w:name="Light List Accent 3" w:semiHidden="0" w:uiPriority="61" w:unhideWhenUsed="0"/>
+    <w:lsdException w:name="Light Grid Accent 3" w:semiHidden="0" w:uiPriority="62" w:unhideWhenUsed="0"/>
+    <w:lsdException w:name="Medium Shading 1 Accent 3" w:semiHidden="0" w:uiPriority="63" w:unhideWhenUsed="0"/>
+    <w:lsdException w:name="Medium Shading 2 Accent 3" w:semiHidden="0" w:uiPriority="64" w:unhideWhenUsed="0"/>
+    <w:lsdException w:name="Medium List 1 Accent 3" w:semiHidden="0" w:uiPriority="65" w:unhideWhenUsed="0"/>
+    <w:lsdException w:name="Medium List 2 Accent 3" w:semiHidden="0" w:uiPriority="66" w:unhideWhenUsed="0"/>
+    <w:lsdException w:name="Medium Grid 1 Accent 3" w:semiHidden="0" w:uiPriority="67" w:unhideWhenUsed="0"/>
+    <w:lsdException w:name="Medium Grid 2 Accent 3" w:semiHidden="0" w:uiPriority="68" w:unhideWhenUsed="0"/>
+    <w:lsdException w:name="Medium Grid 3 Accent 3" w:semiHidden="0" w:uiPriority="69" w:unhideWhenUsed="0"/>
+    <w:lsdException w:name="Dark List Accent 3" w:semiHidden="0" w:uiPriority="70" w:unhideWhenUsed="0"/>
+    <w:lsdException w:name="Colorful Shading Accent 3" w:semiHidden="0" w:uiPriority="71" w:unhideWhenUsed="0"/>
+    <w:lsdException w:name="Colorful List Accent 3" w:semiHidden="0" w:uiPriority="72" w:unhideWhenUsed="0"/>
+    <w:lsdException w:name="Colorful Grid Accent 3" w:semiHidden="0" w:uiPriority="73" w:unhideWhenUsed="0"/>
+    <w:lsdException w:name="Light Shading Accent 4" w:semiHidden="0" w:uiPriority="60" w:unhideWhenUsed="0"/>
+    <w:lsdException w:name="Light List Accent 4" w:semiHidden="0" w:uiPriority="61" w:unhideWhenUsed="0"/>
+    <w:lsdException w:name="Light Grid Accent 4" w:semiHidden="0" w:uiPriority="62" w:unhideWhenUsed="0"/>
+    <w:lsdException w:name="Medium Shading 1 Accent 4" w:semiHidden="0" w:uiPriority="63" w:unhideWhenUsed="0"/>
+    <w:lsdException w:name="Medium Shading 2 Accent 4" w:semiHidden="0" w:uiPriority="64" w:unhideWhenUsed="0"/>
+    <w:lsdException w:name="Medium List 1 Accent 4" w:semiHidden="0" w:uiPriority="65" w:unhideWhenUsed="0"/>
+    <w:lsdException w:name="Medium List 2 Accent 4" w:semiHidden="0" w:uiPriority="66" w:unhideWhenUsed="0"/>
+    <w:lsdException w:name="Medium Grid 1 Accent 4" w:semiHidden="0" w:uiPriority="67" w:unhideWhenUsed="0"/>
+    <w:lsdException w:name="Medium Grid 2 Accent 4" w:semiHidden="0" w:uiPriority="68" w:unhideWhenUsed="0"/>
+    <w:lsdException w:name="Medium Grid 3 Accent 4" w:semiHidden="0" w:uiPriority="69" w:unhideWhenUsed="0"/>
+    <w:lsdException w:name="Dark List Accent 4" w:semiHidden="0" w:uiPriority="70" w:unhideWhenUsed="0"/>
+    <w:lsdException w:name="Colorful Shading Accent 4" w:semiHidden="0" w:uiPriority="71" w:unhideWhenUsed="0"/>
+    <w:lsdException w:name="Colorful List Accent 4" w:semiHidden="0" w:uiPriority="72" w:unhideWhenUsed="0"/>
+    <w:lsdException w:name="Colorful Grid Accent 4" w:semiHidden="0" w:uiPriority="73" w:unhideWhenUsed="0"/>
+    <w:lsdException w:name="Light Shading Accent 5" w:semiHidden="0" w:uiPriority="60" w:unhideWhenUsed="0"/>
+    <w:lsdException w:name="Light List Accent 5" w:semiHidden="0" w:uiPriority="61" w:unhideWhenUsed="0"/>
+    <w:lsdException w:name="Light Grid Accent 5" w:semiHidden="0" w:uiPriority="62" w:unhideWhenUsed="0"/>
+    <w:lsdException w:name="Medium Shading 1 Accent 5" w:semiHidden="0" w:uiPriority="63" w:unhideWhenUsed="0"/>
+    <w:lsdException w:name="Medium Shading 2 Accent 5" w:semiHidden="0" w:uiPriority="64" w:unhideWhenUsed="0"/>
+    <w:lsdException w:name="Medium List 1 Accent 5" w:semiHidden="0" w:uiPriority="65" w:unhideWhenUsed="0"/>
+    <w:lsdException w:name="Medium List 2 Accent 5" w:semiHidden="0" w:uiPriority="66" w:unhideWhenUsed="0"/>
+    <w:lsdException w:name="Medium Grid 1 Accent 5" w:semiHidden="0" w:uiPriority="67" w:unhideWhenUsed="0"/>
+    <w:lsdException w:name="Medium Grid 2 Accent 5" w:semiHidden="0" w:uiPriority="68" w:unhideWhenUsed="0"/>
+    <w:lsdException w:name="Medium Grid 3 Accent 5" w:semiHidden="0" w:uiPriority="69" w:unhideWhenUsed="0"/>
+    <w:lsdException w:name="Dark List Accent 5" w:semiHidden="0" w:uiPriority="70" w:unhideWhenUsed="0"/>
+    <w:lsdException w:name="Colorful Shading Accent 5" w:semiHidden="0" w:uiPriority="71" w:unhideWhenUsed="0"/>
+    <w:lsdException w:name="Colorful List Accent 5" w:semiHidden="0" w:uiPriority="72" w:unhideWhenUsed="0"/>
+    <w:lsdException w:name="Colorful Grid Accent 5" w:semiHidden="0" w:uiPriority="73" w:unhideWhenUsed="0"/>
+    <w:lsdException w:name="Light Shading Accent 6" w:semiHidden="0" w:uiPriority="60" w:unhideWhenUsed="0"/>
+    <w:lsdException w:name="Light List Accent 6" w:semiHidden="0" w:uiPriority="61" w:unhideWhenUsed="0"/>
+    <w:lsdException w:name="Light Grid Accent 6" w:semiHidden="0" w:uiPriority="62" w:unhideWhenUsed="0"/>
+    <w:lsdException w:name="Medium Shading 1 Accent 6" w:semiHidden="0" w:uiPriority="63" w:unhideWhenUsed="0"/>
+    <w:lsdException w:name="Medium Shading 2 Accent 6" w:semiHidden="0" w:uiPriority="64" w:unhideWhenUsed="0"/>
+    <w:lsdException w:name="Medium List 1 Accent 6" w:semiHidden="0" w:uiPriority="65" w:unhideWhenUsed="0"/>
+    <w:lsdException w:name="Medium List 2 Accent 6" w:semiHidden="0" w:uiPriority="66" w:unhideWhenUsed="0"/>
+    <w:lsdException w:name="Medium Grid 1 Accent 6" w:semiHidden="0" w:uiPriority="67" w:unhideWhenUsed="0"/>
+    <w:lsdException w:name="Medium Grid 2 Accent 6" w:semiHidden="0" w:uiPriority="68" w:unhideWhenUsed="0"/>
+    <w:lsdException w:name="Medium Grid 3 Accent 6" w:semiHidden="0" w:uiPriority="69" w:unhideWhenUsed="0"/>
+    <w:lsdException w:name="Dark List Accent 6" w:semiHidden="0" w:uiPriority="70" w:unhideWhenUsed="0"/>
+    <w:lsdException w:name="Colorful Shading Accent 6" w:semiHidden="0" w:uiPriority="71" w:unhideWhenUsed="0"/>
+    <w:lsdException w:name="Colorful List Accent 6" w:semiHidden="0" w:uiPriority="72" w:unhideWhenUsed="0"/>
+    <w:lsdException w:name="Colorful Grid Accent 6" w:semiHidden="0" w:uiPriority="73" w:unhideWhenUsed="0"/>
+    <w:lsdException w:name="Subtle Emphasis" w:semiHidden="0" w:uiPriority="19" w:unhideWhenUsed="0" w:qFormat="1"/>
+    <w:lsdException w:name="Intense Emphasis" w:semiHidden="0" w:uiPriority="21" w:unhideWhenUsed="0" w:qFormat="1"/>
+    <w:lsdException w:name="Subtle Reference" w:semiHidden="0" w:uiPriority="31" w:unhideWhenUsed="0" w:qFormat="1"/>
+    <w:lsdException w:name="Intense Reference" w:semiHidden="0" w:uiPriority="32" w:unhideWhenUsed="0" w:qFormat="1"/>
+    <w:lsdException w:name="Book Title" w:semiHidden="0" w:uiPriority="33" w:unhideWhenUsed="0" w:qFormat="1"/>
+    <w:lsdException w:name="Bibliography" w:uiPriority="37"/>
+    <w:lsdException w:name="TOC Heading" w:uiPriority="39" w:qFormat="1"/>
   </w:latentStyles>
-  <w:style w:type="paragraph" w:default="1" w:styleId="1">
+  <w:style w:type="paragraph" w:default="1" w:styleId="Normal">
     <w:name w:val="Normal"/>
     <w:qFormat/>
-    <w:uiPriority w:val="0"/>
-    <w:pPr>
-      <w:spacing w:after="200" w:line="276" w:lineRule="auto"/>
-    </w:pPr>
     <w:rPr>
-      <w:rFonts w:asciiTheme="minorHAnsi" w:hAnsiTheme="minorHAnsi" w:eastAsiaTheme="minorHAnsi" w:cstheme="minorBidi"/>
       <w:sz w:val="22"/>
       <w:szCs w:val="22"/>
-      <w:lang w:val="en-US" w:eastAsia="en-US" w:bidi="ar-SA"/>
+      <w:lang w:val="en-US" w:eastAsia="en-US"/>
     </w:rPr>
   </w:style>
-  <w:style w:type="paragraph" w:styleId="2">
+  <w:style w:type="paragraph" w:styleId="Heading1">
     <w:name w:val="heading 1"/>
-    <w:basedOn w:val="1"/>
-    <w:next w:val="1"/>
-    <w:link w:val="9"/>
-    <w:qFormat/>
+    <w:basedOn w:val="Normal"/>
+    <w:next w:val="Normal"/>
+    <w:link w:val="Heading1Char"/>
     <w:uiPriority w:val="9"/>
+    <w:qFormat/>
     <w:pPr>
       <w:keepNext/>
       <w:keepLines/>
@@ -628,29 +525,27 @@
       <w:outlineLvl w:val="0"/>
     </w:pPr>
     <w:rPr>
-      <w:rFonts w:asciiTheme="majorHAnsi" w:hAnsiTheme="majorHAnsi" w:eastAsiaTheme="majorEastAsia" w:cstheme="majorBidi"/>
+      <w:rFonts w:asciiTheme="majorHAnsi" w:eastAsiaTheme="majorEastAsia" w:hAnsiTheme="majorHAnsi" w:cstheme="majorBidi"/>
       <w:b/>
       <w:bCs/>
-      <w:color w:val="376092" w:themeColor="accent1" w:themeShade="BF"/>
+      <w:color w:val="365F91" w:themeColor="accent1" w:themeShade="BF"/>
       <w:sz w:val="28"/>
       <w:szCs w:val="28"/>
     </w:rPr>
   </w:style>
-  <w:style w:type="character" w:default="1" w:styleId="6">
+  <w:style w:type="character" w:default="1" w:styleId="DefaultParagraphFont">
     <w:name w:val="Default Paragraph Font"/>
+    <w:uiPriority w:val="1"/>
     <w:semiHidden/>
     <w:unhideWhenUsed/>
-    <w:qFormat/>
-    <w:uiPriority w:val="1"/>
-  </w:style>
-  <w:style w:type="table" w:default="1" w:styleId="7">
+  </w:style>
+  <w:style w:type="table" w:default="1" w:styleId="TableNormal">
     <w:name w:val="Normal Table"/>
+    <w:uiPriority w:val="99"/>
     <w:semiHidden/>
     <w:unhideWhenUsed/>
-    <w:qFormat/>
-    <w:uiPriority w:val="99"/>
     <w:tblPr>
-      <w:tblLayout w:type="fixed"/>
+      <w:tblInd w:w="0" w:type="dxa"/>
       <w:tblCellMar>
         <w:top w:w="0" w:type="dxa"/>
         <w:left w:w="108" w:type="dxa"/>
@@ -659,13 +554,19 @@
       </w:tblCellMar>
     </w:tblPr>
   </w:style>
-  <w:style w:type="paragraph" w:styleId="3">
+  <w:style w:type="numbering" w:default="1" w:styleId="NoList">
+    <w:name w:val="No List"/>
+    <w:uiPriority w:val="99"/>
+    <w:semiHidden/>
+    <w:unhideWhenUsed/>
+  </w:style>
+  <w:style w:type="paragraph" w:styleId="Footer">
     <w:name w:val="footer"/>
-    <w:basedOn w:val="1"/>
-    <w:link w:val="11"/>
+    <w:basedOn w:val="Normal"/>
+    <w:link w:val="FooterChar"/>
+    <w:uiPriority w:val="99"/>
     <w:unhideWhenUsed/>
     <w:qFormat/>
-    <w:uiPriority w:val="99"/>
     <w:pPr>
       <w:tabs>
         <w:tab w:val="center" w:pos="4680"/>
@@ -674,12 +575,12 @@
       <w:spacing w:after="0" w:line="240" w:lineRule="auto"/>
     </w:pPr>
   </w:style>
-  <w:style w:type="paragraph" w:styleId="4">
+  <w:style w:type="paragraph" w:styleId="Header">
     <w:name w:val="header"/>
-    <w:basedOn w:val="1"/>
-    <w:link w:val="10"/>
+    <w:basedOn w:val="Normal"/>
+    <w:link w:val="HeaderChar"/>
+    <w:uiPriority w:val="99"/>
     <w:unhideWhenUsed/>
-    <w:uiPriority w:val="99"/>
     <w:pPr>
       <w:tabs>
         <w:tab w:val="center" w:pos="4680"/>
@@ -688,76 +589,393 @@
       <w:spacing w:after="0" w:line="240" w:lineRule="auto"/>
     </w:pPr>
   </w:style>
-  <w:style w:type="paragraph" w:styleId="5">
+  <w:style w:type="paragraph" w:styleId="Title">
     <w:name w:val="Title"/>
-    <w:basedOn w:val="1"/>
-    <w:next w:val="1"/>
-    <w:link w:val="8"/>
-    <w:qFormat/>
+    <w:basedOn w:val="Normal"/>
+    <w:next w:val="Normal"/>
+    <w:link w:val="TitleChar"/>
     <w:uiPriority w:val="10"/>
+    <w:qFormat/>
     <w:pPr>
       <w:pBdr>
-        <w:bottom w:val="single" w:color="4F81BD" w:themeColor="accent1" w:sz="8" w:space="4"/>
+        <w:bottom w:val="single" w:sz="8" w:space="4" w:color="4F81BD" w:themeColor="accent1"/>
       </w:pBdr>
       <w:spacing w:after="300" w:line="240" w:lineRule="auto"/>
       <w:contextualSpacing/>
     </w:pPr>
     <w:rPr>
-      <w:rFonts w:asciiTheme="majorHAnsi" w:hAnsiTheme="majorHAnsi" w:eastAsiaTheme="majorEastAsia" w:cstheme="majorBidi"/>
-      <w:color w:val="17375E" w:themeColor="text2" w:themeShade="BF"/>
+      <w:rFonts w:asciiTheme="majorHAnsi" w:eastAsiaTheme="majorEastAsia" w:hAnsiTheme="majorHAnsi" w:cstheme="majorBidi"/>
+      <w:color w:val="17365D" w:themeColor="text2" w:themeShade="BF"/>
       <w:spacing w:val="5"/>
       <w:kern w:val="28"/>
       <w:sz w:val="52"/>
       <w:szCs w:val="52"/>
     </w:rPr>
   </w:style>
-  <w:style w:type="character" w:customStyle="1" w:styleId="8">
+  <w:style w:type="character" w:customStyle="1" w:styleId="TitleChar">
     <w:name w:val="Title Char"/>
-    <w:basedOn w:val="6"/>
-    <w:link w:val="5"/>
-    <w:qFormat/>
+    <w:basedOn w:val="DefaultParagraphFont"/>
+    <w:link w:val="Title"/>
     <w:uiPriority w:val="10"/>
+    <w:qFormat/>
     <w:rPr>
-      <w:rFonts w:asciiTheme="majorHAnsi" w:hAnsiTheme="majorHAnsi" w:eastAsiaTheme="majorEastAsia" w:cstheme="majorBidi"/>
-      <w:color w:val="17375E" w:themeColor="text2" w:themeShade="BF"/>
+      <w:rFonts w:asciiTheme="majorHAnsi" w:eastAsiaTheme="majorEastAsia" w:hAnsiTheme="majorHAnsi" w:cstheme="majorBidi"/>
+      <w:color w:val="17365D" w:themeColor="text2" w:themeShade="BF"/>
       <w:spacing w:val="5"/>
       <w:kern w:val="28"/>
       <w:sz w:val="52"/>
       <w:szCs w:val="52"/>
     </w:rPr>
   </w:style>
-  <w:style w:type="character" w:customStyle="1" w:styleId="9">
+  <w:style w:type="character" w:customStyle="1" w:styleId="Heading1Char">
     <w:name w:val="Heading 1 Char"/>
-    <w:basedOn w:val="6"/>
-    <w:link w:val="2"/>
+    <w:basedOn w:val="DefaultParagraphFont"/>
+    <w:link w:val="Heading1"/>
     <w:uiPriority w:val="9"/>
     <w:rPr>
-      <w:rFonts w:asciiTheme="majorHAnsi" w:hAnsiTheme="majorHAnsi" w:eastAsiaTheme="majorEastAsia" w:cstheme="majorBidi"/>
+      <w:rFonts w:asciiTheme="majorHAnsi" w:eastAsiaTheme="majorEastAsia" w:hAnsiTheme="majorHAnsi" w:cstheme="majorBidi"/>
       <w:b/>
       <w:bCs/>
-      <w:color w:val="376092" w:themeColor="accent1" w:themeShade="BF"/>
+      <w:color w:val="365F91" w:themeColor="accent1" w:themeShade="BF"/>
       <w:sz w:val="28"/>
       <w:szCs w:val="28"/>
     </w:rPr>
   </w:style>
-  <w:style w:type="character" w:customStyle="1" w:styleId="10">
+  <w:style w:type="character" w:customStyle="1" w:styleId="HeaderChar">
     <w:name w:val="Header Char"/>
-    <w:basedOn w:val="6"/>
-    <w:link w:val="4"/>
+    <w:basedOn w:val="DefaultParagraphFont"/>
+    <w:link w:val="Header"/>
     <w:uiPriority w:val="99"/>
   </w:style>
-  <w:style w:type="character" w:customStyle="1" w:styleId="11">
+  <w:style w:type="character" w:customStyle="1" w:styleId="FooterChar">
     <w:name w:val="Footer Char"/>
-    <w:basedOn w:val="6"/>
-    <w:link w:val="3"/>
-    <w:qFormat/>
+    <w:basedOn w:val="DefaultParagraphFont"/>
+    <w:link w:val="Footer"/>
     <w:uiPriority w:val="99"/>
-  </w:style>
-  <w:style w:type="paragraph" w:styleId="12">
+    <w:qFormat/>
+  </w:style>
+  <w:style w:type="paragraph" w:styleId="ListParagraph">
     <w:name w:val="List Paragraph"/>
-    <w:basedOn w:val="1"/>
-    <w:qFormat/>
+    <w:basedOn w:val="Normal"/>
     <w:uiPriority w:val="34"/>
+    <w:qFormat/>
+    <w:pPr>
+      <w:ind w:left="720"/>
+      <w:contextualSpacing/>
+    </w:pPr>
+  </w:style>
+</w:styles>
+</file>
+
+<file path=word/stylesWithEffects.xml><?xml version="1.0" encoding="utf-8"?>
+<w:styles xmlns:wpc="http://schemas.microsoft.com/office/word/2010/wordprocessingCanvas" xmlns:mc="http://schemas.openxmlformats.org/markup-compatibility/2006" xmlns:o="urn:schemas-microsoft-com:office:office" xmlns:r="http://schemas.openxmlformats.org/officeDocument/2006/relationships" xmlns:m="http://schemas.openxmlformats.org/officeDocument/2006/math" xmlns:v="urn:schemas-microsoft-com:vml" xmlns:wp14="http://schemas.microsoft.com/office/word/2010/wordprocessingDrawing" xmlns:wp="http://schemas.openxmlformats.org/drawingml/2006/wordprocessingDrawing" xmlns:w10="urn:schemas-microsoft-com:office:word" xmlns:w="http://schemas.openxmlformats.org/wordprocessingml/2006/main" xmlns:w14="http://schemas.microsoft.com/office/word/2010/wordml" xmlns:wpg="http://schemas.microsoft.com/office/word/2010/wordprocessingGroup" xmlns:wpi="http://schemas.microsoft.com/office/word/2010/wordprocessingInk" xmlns:wne="http://schemas.microsoft.com/office/word/2006/wordml" xmlns:wps="http://schemas.microsoft.com/office/word/2010/wordprocessingShape" mc:Ignorable="w14 wp14">
+  <w:docDefaults>
+    <w:rPrDefault>
+      <w:rPr>
+        <w:rFonts w:asciiTheme="minorHAnsi" w:eastAsiaTheme="minorHAnsi" w:hAnsiTheme="minorHAnsi" w:cstheme="minorBidi"/>
+        <w:lang w:val="pt-BR" w:eastAsia="pt-BR" w:bidi="ar-SA"/>
+      </w:rPr>
+    </w:rPrDefault>
+    <w:pPrDefault>
+      <w:pPr>
+        <w:spacing w:after="200" w:line="276" w:lineRule="auto"/>
+      </w:pPr>
+    </w:pPrDefault>
+  </w:docDefaults>
+  <w:latentStyles w:defLockedState="0" w:defUIPriority="99" w:defSemiHidden="1" w:defUnhideWhenUsed="1" w:defQFormat="0" w:count="267">
+    <w:lsdException w:name="Normal" w:semiHidden="0" w:uiPriority="0" w:unhideWhenUsed="0" w:qFormat="1"/>
+    <w:lsdException w:name="heading 1" w:semiHidden="0" w:uiPriority="9" w:unhideWhenUsed="0" w:qFormat="1"/>
+    <w:lsdException w:name="heading 2" w:uiPriority="9" w:qFormat="1"/>
+    <w:lsdException w:name="heading 3" w:uiPriority="9" w:qFormat="1"/>
+    <w:lsdException w:name="heading 4" w:uiPriority="9" w:qFormat="1"/>
+    <w:lsdException w:name="heading 5" w:uiPriority="9" w:qFormat="1"/>
+    <w:lsdException w:name="heading 6" w:uiPriority="9" w:qFormat="1"/>
+    <w:lsdException w:name="heading 7" w:uiPriority="9" w:qFormat="1"/>
+    <w:lsdException w:name="heading 8" w:uiPriority="9" w:qFormat="1"/>
+    <w:lsdException w:name="heading 9" w:uiPriority="9" w:qFormat="1"/>
+    <w:lsdException w:name="toc 1" w:uiPriority="39"/>
+    <w:lsdException w:name="toc 2" w:uiPriority="39"/>
+    <w:lsdException w:name="toc 3" w:uiPriority="39"/>
+    <w:lsdException w:name="toc 4" w:uiPriority="39"/>
+    <w:lsdException w:name="toc 5" w:uiPriority="39"/>
+    <w:lsdException w:name="toc 6" w:uiPriority="39"/>
+    <w:lsdException w:name="toc 7" w:uiPriority="39"/>
+    <w:lsdException w:name="toc 8" w:uiPriority="39"/>
+    <w:lsdException w:name="toc 9" w:uiPriority="39"/>
+    <w:lsdException w:name="header" w:semiHidden="0"/>
+    <w:lsdException w:name="footer" w:semiHidden="0" w:qFormat="1"/>
+    <w:lsdException w:name="caption" w:uiPriority="35" w:qFormat="1"/>
+    <w:lsdException w:name="Title" w:semiHidden="0" w:uiPriority="10" w:unhideWhenUsed="0" w:qFormat="1"/>
+    <w:lsdException w:name="Default Paragraph Font" w:uiPriority="1" w:qFormat="1"/>
+    <w:lsdException w:name="Subtitle" w:semiHidden="0" w:uiPriority="11" w:unhideWhenUsed="0" w:qFormat="1"/>
+    <w:lsdException w:name="Strong" w:semiHidden="0" w:uiPriority="22" w:unhideWhenUsed="0" w:qFormat="1"/>
+    <w:lsdException w:name="Emphasis" w:semiHidden="0" w:uiPriority="20" w:unhideWhenUsed="0" w:qFormat="1"/>
+    <w:lsdException w:name="Normal Table" w:qFormat="1"/>
+    <w:lsdException w:name="Table Grid" w:semiHidden="0" w:uiPriority="59" w:unhideWhenUsed="0"/>
+    <w:lsdException w:name="Light Shading" w:semiHidden="0" w:uiPriority="60" w:unhideWhenUsed="0"/>
+    <w:lsdException w:name="Light List" w:semiHidden="0" w:uiPriority="61" w:unhideWhenUsed="0"/>
+    <w:lsdException w:name="Light Grid" w:semiHidden="0" w:uiPriority="62" w:unhideWhenUsed="0"/>
+    <w:lsdException w:name="Medium Shading 1" w:semiHidden="0" w:uiPriority="63" w:unhideWhenUsed="0"/>
+    <w:lsdException w:name="Medium Shading 2" w:semiHidden="0" w:uiPriority="64" w:unhideWhenUsed="0"/>
+    <w:lsdException w:name="Medium List 1" w:semiHidden="0" w:uiPriority="65" w:unhideWhenUsed="0"/>
+    <w:lsdException w:name="Medium List 2" w:semiHidden="0" w:uiPriority="66" w:unhideWhenUsed="0"/>
+    <w:lsdException w:name="Medium Grid 1" w:semiHidden="0" w:uiPriority="67" w:unhideWhenUsed="0"/>
+    <w:lsdException w:name="Medium Grid 2" w:semiHidden="0" w:uiPriority="68" w:unhideWhenUsed="0"/>
+    <w:lsdException w:name="Medium Grid 3" w:semiHidden="0" w:uiPriority="69" w:unhideWhenUsed="0"/>
+    <w:lsdException w:name="Dark List" w:semiHidden="0" w:uiPriority="70" w:unhideWhenUsed="0"/>
+    <w:lsdException w:name="Colorful Shading" w:semiHidden="0" w:uiPriority="71" w:unhideWhenUsed="0"/>
+    <w:lsdException w:name="Colorful List" w:semiHidden="0" w:uiPriority="72" w:unhideWhenUsed="0"/>
+    <w:lsdException w:name="Colorful Grid" w:semiHidden="0" w:uiPriority="73" w:unhideWhenUsed="0"/>
+    <w:lsdException w:name="Light Shading Accent 1" w:semiHidden="0" w:uiPriority="60" w:unhideWhenUsed="0"/>
+    <w:lsdException w:name="Light List Accent 1" w:semiHidden="0" w:uiPriority="61" w:unhideWhenUsed="0"/>
+    <w:lsdException w:name="Light Grid Accent 1" w:semiHidden="0" w:uiPriority="62" w:unhideWhenUsed="0"/>
+    <w:lsdException w:name="Medium Shading 1 Accent 1" w:semiHidden="0" w:uiPriority="63" w:unhideWhenUsed="0"/>
+    <w:lsdException w:name="Medium Shading 2 Accent 1" w:semiHidden="0" w:uiPriority="64" w:unhideWhenUsed="0"/>
+    <w:lsdException w:name="Medium List 1 Accent 1" w:semiHidden="0" w:uiPriority="65" w:unhideWhenUsed="0"/>
+    <w:lsdException w:name="List Paragraph" w:semiHidden="0" w:uiPriority="34" w:unhideWhenUsed="0" w:qFormat="1"/>
+    <w:lsdException w:name="Medium List 2 Accent 1" w:semiHidden="0" w:uiPriority="66" w:unhideWhenUsed="0"/>
+    <w:lsdException w:name="Medium Grid 1 Accent 1" w:semiHidden="0" w:uiPriority="67" w:unhideWhenUsed="0"/>
+    <w:lsdException w:name="Medium Grid 2 Accent 1" w:semiHidden="0" w:uiPriority="68" w:unhideWhenUsed="0"/>
+    <w:lsdException w:name="Medium Grid 3 Accent 1" w:semiHidden="0" w:uiPriority="69" w:unhideWhenUsed="0"/>
+    <w:lsdException w:name="Dark List Accent 1" w:semiHidden="0" w:uiPriority="70" w:unhideWhenUsed="0"/>
+    <w:lsdException w:name="Colorful Shading Accent 1" w:semiHidden="0" w:uiPriority="71" w:unhideWhenUsed="0"/>
+    <w:lsdException w:name="Colorful List Accent 1" w:semiHidden="0" w:uiPriority="72" w:unhideWhenUsed="0"/>
+    <w:lsdException w:name="Colorful Grid Accent 1" w:semiHidden="0" w:uiPriority="73" w:unhideWhenUsed="0"/>
+    <w:lsdException w:name="Light Shading Accent 2" w:semiHidden="0" w:uiPriority="60" w:unhideWhenUsed="0"/>
+    <w:lsdException w:name="Light List Accent 2" w:semiHidden="0" w:uiPriority="61" w:unhideWhenUsed="0"/>
+    <w:lsdException w:name="Light Grid Accent 2" w:semiHidden="0" w:uiPriority="62" w:unhideWhenUsed="0"/>
+    <w:lsdException w:name="Medium Shading 1 Accent 2" w:semiHidden="0" w:uiPriority="63" w:unhideWhenUsed="0"/>
+    <w:lsdException w:name="Medium Shading 2 Accent 2" w:semiHidden="0" w:uiPriority="64" w:unhideWhenUsed="0"/>
+    <w:lsdException w:name="Medium List 1 Accent 2" w:semiHidden="0" w:uiPriority="65" w:unhideWhenUsed="0"/>
+    <w:lsdException w:name="Medium List 2 Accent 2" w:semiHidden="0" w:uiPriority="66" w:unhideWhenUsed="0"/>
+    <w:lsdException w:name="Medium Grid 1 Accent 2" w:semiHidden="0" w:uiPriority="67" w:unhideWhenUsed="0"/>
+    <w:lsdException w:name="Medium Grid 2 Accent 2" w:semiHidden="0" w:uiPriority="68" w:unhideWhenUsed="0"/>
+    <w:lsdException w:name="Medium Grid 3 Accent 2" w:semiHidden="0" w:uiPriority="69" w:unhideWhenUsed="0"/>
+    <w:lsdException w:name="Dark List Accent 2" w:semiHidden="0" w:uiPriority="70" w:unhideWhenUsed="0"/>
+    <w:lsdException w:name="Colorful Shading Accent 2" w:semiHidden="0" w:uiPriority="71" w:unhideWhenUsed="0"/>
+    <w:lsdException w:name="Colorful List Accent 2" w:semiHidden="0" w:uiPriority="72" w:unhideWhenUsed="0"/>
+    <w:lsdException w:name="Colorful Grid Accent 2" w:semiHidden="0" w:uiPriority="73" w:unhideWhenUsed="0"/>
+    <w:lsdException w:name="Light Shading Accent 3" w:semiHidden="0" w:uiPriority="60" w:unhideWhenUsed="0"/>
+    <w:lsdException w:name="Light List Accent 3" w:semiHidden="0" w:uiPriority="61" w:unhideWhenUsed="0"/>
+    <w:lsdException w:name="Light Grid Accent 3" w:semiHidden="0" w:uiPriority="62" w:unhideWhenUsed="0"/>
+    <w:lsdException w:name="Medium Shading 1 Accent 3" w:semiHidden="0" w:uiPriority="63" w:unhideWhenUsed="0"/>
+    <w:lsdException w:name="Medium Shading 2 Accent 3" w:semiHidden="0" w:uiPriority="64" w:unhideWhenUsed="0"/>
+    <w:lsdException w:name="Medium List 1 Accent 3" w:semiHidden="0" w:uiPriority="65" w:unhideWhenUsed="0"/>
+    <w:lsdException w:name="Medium List 2 Accent 3" w:semiHidden="0" w:uiPriority="66" w:unhideWhenUsed="0"/>
+    <w:lsdException w:name="Medium Grid 1 Accent 3" w:semiHidden="0" w:uiPriority="67" w:unhideWhenUsed="0"/>
+    <w:lsdException w:name="Medium Grid 2 Accent 3" w:semiHidden="0" w:uiPriority="68" w:unhideWhenUsed="0"/>
+    <w:lsdException w:name="Medium Grid 3 Accent 3" w:semiHidden="0" w:uiPriority="69" w:unhideWhenUsed="0"/>
+    <w:lsdException w:name="Dark List Accent 3" w:semiHidden="0" w:uiPriority="70" w:unhideWhenUsed="0"/>
+    <w:lsdException w:name="Colorful Shading Accent 3" w:semiHidden="0" w:uiPriority="71" w:unhideWhenUsed="0"/>
+    <w:lsdException w:name="Colorful List Accent 3" w:semiHidden="0" w:uiPriority="72" w:unhideWhenUsed="0"/>
+    <w:lsdException w:name="Colorful Grid Accent 3" w:semiHidden="0" w:uiPriority="73" w:unhideWhenUsed="0"/>
+    <w:lsdException w:name="Light Shading Accent 4" w:semiHidden="0" w:uiPriority="60" w:unhideWhenUsed="0"/>
+    <w:lsdException w:name="Light List Accent 4" w:semiHidden="0" w:uiPriority="61" w:unhideWhenUsed="0"/>
+    <w:lsdException w:name="Light Grid Accent 4" w:semiHidden="0" w:uiPriority="62" w:unhideWhenUsed="0"/>
+    <w:lsdException w:name="Medium Shading 1 Accent 4" w:semiHidden="0" w:uiPriority="63" w:unhideWhenUsed="0"/>
+    <w:lsdException w:name="Medium Shading 2 Accent 4" w:semiHidden="0" w:uiPriority="64" w:unhideWhenUsed="0"/>
+    <w:lsdException w:name="Medium List 1 Accent 4" w:semiHidden="0" w:uiPriority="65" w:unhideWhenUsed="0"/>
+    <w:lsdException w:name="Medium List 2 Accent 4" w:semiHidden="0" w:uiPriority="66" w:unhideWhenUsed="0"/>
+    <w:lsdException w:name="Medium Grid 1 Accent 4" w:semiHidden="0" w:uiPriority="67" w:unhideWhenUsed="0"/>
+    <w:lsdException w:name="Medium Grid 2 Accent 4" w:semiHidden="0" w:uiPriority="68" w:unhideWhenUsed="0"/>
+    <w:lsdException w:name="Medium Grid 3 Accent 4" w:semiHidden="0" w:uiPriority="69" w:unhideWhenUsed="0"/>
+    <w:lsdException w:name="Dark List Accent 4" w:semiHidden="0" w:uiPriority="70" w:unhideWhenUsed="0"/>
+    <w:lsdException w:name="Colorful Shading Accent 4" w:semiHidden="0" w:uiPriority="71" w:unhideWhenUsed="0"/>
+    <w:lsdException w:name="Colorful List Accent 4" w:semiHidden="0" w:uiPriority="72" w:unhideWhenUsed="0"/>
+    <w:lsdException w:name="Colorful Grid Accent 4" w:semiHidden="0" w:uiPriority="73" w:unhideWhenUsed="0"/>
+    <w:lsdException w:name="Light Shading Accent 5" w:semiHidden="0" w:uiPriority="60" w:unhideWhenUsed="0"/>
+    <w:lsdException w:name="Light List Accent 5" w:semiHidden="0" w:uiPriority="61" w:unhideWhenUsed="0"/>
+    <w:lsdException w:name="Light Grid Accent 5" w:semiHidden="0" w:uiPriority="62" w:unhideWhenUsed="0"/>
+    <w:lsdException w:name="Medium Shading 1 Accent 5" w:semiHidden="0" w:uiPriority="63" w:unhideWhenUsed="0"/>
+    <w:lsdException w:name="Medium Shading 2 Accent 5" w:semiHidden="0" w:uiPriority="64" w:unhideWhenUsed="0"/>
+    <w:lsdException w:name="Medium List 1 Accent 5" w:semiHidden="0" w:uiPriority="65" w:unhideWhenUsed="0"/>
+    <w:lsdException w:name="Medium List 2 Accent 5" w:semiHidden="0" w:uiPriority="66" w:unhideWhenUsed="0"/>
+    <w:lsdException w:name="Medium Grid 1 Accent 5" w:semiHidden="0" w:uiPriority="67" w:unhideWhenUsed="0"/>
+    <w:lsdException w:name="Medium Grid 2 Accent 5" w:semiHidden="0" w:uiPriority="68" w:unhideWhenUsed="0"/>
+    <w:lsdException w:name="Medium Grid 3 Accent 5" w:semiHidden="0" w:uiPriority="69" w:unhideWhenUsed="0"/>
+    <w:lsdException w:name="Dark List Accent 5" w:semiHidden="0" w:uiPriority="70" w:unhideWhenUsed="0"/>
+    <w:lsdException w:name="Colorful Shading Accent 5" w:semiHidden="0" w:uiPriority="71" w:unhideWhenUsed="0"/>
+    <w:lsdException w:name="Colorful List Accent 5" w:semiHidden="0" w:uiPriority="72" w:unhideWhenUsed="0"/>
+    <w:lsdException w:name="Colorful Grid Accent 5" w:semiHidden="0" w:uiPriority="73" w:unhideWhenUsed="0"/>
+    <w:lsdException w:name="Light Shading Accent 6" w:semiHidden="0" w:uiPriority="60" w:unhideWhenUsed="0"/>
+    <w:lsdException w:name="Light List Accent 6" w:semiHidden="0" w:uiPriority="61" w:unhideWhenUsed="0"/>
+    <w:lsdException w:name="Light Grid Accent 6" w:semiHidden="0" w:uiPriority="62" w:unhideWhenUsed="0"/>
+    <w:lsdException w:name="Medium Shading 1 Accent 6" w:semiHidden="0" w:uiPriority="63" w:unhideWhenUsed="0"/>
+    <w:lsdException w:name="Medium Shading 2 Accent 6" w:semiHidden="0" w:uiPriority="64" w:unhideWhenUsed="0"/>
+    <w:lsdException w:name="Medium List 1 Accent 6" w:semiHidden="0" w:uiPriority="65" w:unhideWhenUsed="0"/>
+    <w:lsdException w:name="Medium List 2 Accent 6" w:semiHidden="0" w:uiPriority="66" w:unhideWhenUsed="0"/>
+    <w:lsdException w:name="Medium Grid 1 Accent 6" w:semiHidden="0" w:uiPriority="67" w:unhideWhenUsed="0"/>
+    <w:lsdException w:name="Medium Grid 2 Accent 6" w:semiHidden="0" w:uiPriority="68" w:unhideWhenUsed="0"/>
+    <w:lsdException w:name="Medium Grid 3 Accent 6" w:semiHidden="0" w:uiPriority="69" w:unhideWhenUsed="0"/>
+    <w:lsdException w:name="Dark List Accent 6" w:semiHidden="0" w:uiPriority="70" w:unhideWhenUsed="0"/>
+    <w:lsdException w:name="Colorful Shading Accent 6" w:semiHidden="0" w:uiPriority="71" w:unhideWhenUsed="0"/>
+    <w:lsdException w:name="Colorful List Accent 6" w:semiHidden="0" w:uiPriority="72" w:unhideWhenUsed="0"/>
+    <w:lsdException w:name="Colorful Grid Accent 6" w:semiHidden="0" w:uiPriority="73" w:unhideWhenUsed="0"/>
+    <w:lsdException w:name="Subtle Emphasis" w:semiHidden="0" w:uiPriority="19" w:unhideWhenUsed="0" w:qFormat="1"/>
+    <w:lsdException w:name="Intense Emphasis" w:semiHidden="0" w:uiPriority="21" w:unhideWhenUsed="0" w:qFormat="1"/>
+    <w:lsdException w:name="Subtle Reference" w:semiHidden="0" w:uiPriority="31" w:unhideWhenUsed="0" w:qFormat="1"/>
+    <w:lsdException w:name="Intense Reference" w:semiHidden="0" w:uiPriority="32" w:unhideWhenUsed="0" w:qFormat="1"/>
+    <w:lsdException w:name="Book Title" w:semiHidden="0" w:uiPriority="33" w:unhideWhenUsed="0" w:qFormat="1"/>
+    <w:lsdException w:name="Bibliography" w:uiPriority="37"/>
+    <w:lsdException w:name="TOC Heading" w:uiPriority="39" w:qFormat="1"/>
+  </w:latentStyles>
+  <w:style w:type="paragraph" w:default="1" w:styleId="Normal">
+    <w:name w:val="Normal"/>
+    <w:qFormat/>
+    <w:rPr>
+      <w:sz w:val="22"/>
+      <w:szCs w:val="22"/>
+      <w:lang w:val="en-US" w:eastAsia="en-US"/>
+    </w:rPr>
+  </w:style>
+  <w:style w:type="paragraph" w:styleId="Heading1">
+    <w:name w:val="heading 1"/>
+    <w:basedOn w:val="Normal"/>
+    <w:next w:val="Normal"/>
+    <w:link w:val="Heading1Char"/>
+    <w:uiPriority w:val="9"/>
+    <w:qFormat/>
+    <w:pPr>
+      <w:keepNext/>
+      <w:keepLines/>
+      <w:spacing w:before="480" w:after="0"/>
+      <w:outlineLvl w:val="0"/>
+    </w:pPr>
+    <w:rPr>
+      <w:rFonts w:asciiTheme="majorHAnsi" w:eastAsiaTheme="majorEastAsia" w:hAnsiTheme="majorHAnsi" w:cstheme="majorBidi"/>
+      <w:b/>
+      <w:bCs/>
+      <w:color w:val="365F91" w:themeColor="accent1" w:themeShade="BF"/>
+      <w:sz w:val="28"/>
+      <w:szCs w:val="28"/>
+    </w:rPr>
+  </w:style>
+  <w:style w:type="character" w:default="1" w:styleId="DefaultParagraphFont">
+    <w:name w:val="Default Paragraph Font"/>
+    <w:uiPriority w:val="1"/>
+    <w:semiHidden/>
+    <w:unhideWhenUsed/>
+  </w:style>
+  <w:style w:type="table" w:default="1" w:styleId="TableNormal">
+    <w:name w:val="Normal Table"/>
+    <w:uiPriority w:val="99"/>
+    <w:semiHidden/>
+    <w:unhideWhenUsed/>
+    <w:tblPr>
+      <w:tblInd w:w="0" w:type="dxa"/>
+      <w:tblCellMar>
+        <w:top w:w="0" w:type="dxa"/>
+        <w:left w:w="108" w:type="dxa"/>
+        <w:bottom w:w="0" w:type="dxa"/>
+        <w:right w:w="108" w:type="dxa"/>
+      </w:tblCellMar>
+    </w:tblPr>
+  </w:style>
+  <w:style w:type="numbering" w:default="1" w:styleId="NoList">
+    <w:name w:val="No List"/>
+    <w:uiPriority w:val="99"/>
+    <w:semiHidden/>
+    <w:unhideWhenUsed/>
+  </w:style>
+  <w:style w:type="paragraph" w:styleId="Footer">
+    <w:name w:val="footer"/>
+    <w:basedOn w:val="Normal"/>
+    <w:link w:val="FooterChar"/>
+    <w:uiPriority w:val="99"/>
+    <w:unhideWhenUsed/>
+    <w:qFormat/>
+    <w:pPr>
+      <w:tabs>
+        <w:tab w:val="center" w:pos="4680"/>
+        <w:tab w:val="right" w:pos="9360"/>
+      </w:tabs>
+      <w:spacing w:after="0" w:line="240" w:lineRule="auto"/>
+    </w:pPr>
+  </w:style>
+  <w:style w:type="paragraph" w:styleId="Header">
+    <w:name w:val="header"/>
+    <w:basedOn w:val="Normal"/>
+    <w:link w:val="HeaderChar"/>
+    <w:uiPriority w:val="99"/>
+    <w:unhideWhenUsed/>
+    <w:pPr>
+      <w:tabs>
+        <w:tab w:val="center" w:pos="4680"/>
+        <w:tab w:val="right" w:pos="9360"/>
+      </w:tabs>
+      <w:spacing w:after="0" w:line="240" w:lineRule="auto"/>
+    </w:pPr>
+  </w:style>
+  <w:style w:type="paragraph" w:styleId="Title">
+    <w:name w:val="Title"/>
+    <w:basedOn w:val="Normal"/>
+    <w:next w:val="Normal"/>
+    <w:link w:val="TitleChar"/>
+    <w:uiPriority w:val="10"/>
+    <w:qFormat/>
+    <w:pPr>
+      <w:pBdr>
+        <w:bottom w:val="single" w:sz="8" w:space="4" w:color="4F81BD" w:themeColor="accent1"/>
+      </w:pBdr>
+      <w:spacing w:after="300" w:line="240" w:lineRule="auto"/>
+      <w:contextualSpacing/>
+    </w:pPr>
+    <w:rPr>
+      <w:rFonts w:asciiTheme="majorHAnsi" w:eastAsiaTheme="majorEastAsia" w:hAnsiTheme="majorHAnsi" w:cstheme="majorBidi"/>
+      <w:color w:val="17365D" w:themeColor="text2" w:themeShade="BF"/>
+      <w:spacing w:val="5"/>
+      <w:kern w:val="28"/>
+      <w:sz w:val="52"/>
+      <w:szCs w:val="52"/>
+    </w:rPr>
+  </w:style>
+  <w:style w:type="character" w:customStyle="1" w:styleId="TitleChar">
+    <w:name w:val="Title Char"/>
+    <w:basedOn w:val="DefaultParagraphFont"/>
+    <w:link w:val="Title"/>
+    <w:uiPriority w:val="10"/>
+    <w:qFormat/>
+    <w:rPr>
+      <w:rFonts w:asciiTheme="majorHAnsi" w:eastAsiaTheme="majorEastAsia" w:hAnsiTheme="majorHAnsi" w:cstheme="majorBidi"/>
+      <w:color w:val="17365D" w:themeColor="text2" w:themeShade="BF"/>
+      <w:spacing w:val="5"/>
+      <w:kern w:val="28"/>
+      <w:sz w:val="52"/>
+      <w:szCs w:val="52"/>
+    </w:rPr>
+  </w:style>
+  <w:style w:type="character" w:customStyle="1" w:styleId="Heading1Char">
+    <w:name w:val="Heading 1 Char"/>
+    <w:basedOn w:val="DefaultParagraphFont"/>
+    <w:link w:val="Heading1"/>
+    <w:uiPriority w:val="9"/>
+    <w:rPr>
+      <w:rFonts w:asciiTheme="majorHAnsi" w:eastAsiaTheme="majorEastAsia" w:hAnsiTheme="majorHAnsi" w:cstheme="majorBidi"/>
+      <w:b/>
+      <w:bCs/>
+      <w:color w:val="365F91" w:themeColor="accent1" w:themeShade="BF"/>
+      <w:sz w:val="28"/>
+      <w:szCs w:val="28"/>
+    </w:rPr>
+  </w:style>
+  <w:style w:type="character" w:customStyle="1" w:styleId="HeaderChar">
+    <w:name w:val="Header Char"/>
+    <w:basedOn w:val="DefaultParagraphFont"/>
+    <w:link w:val="Header"/>
+    <w:uiPriority w:val="99"/>
+  </w:style>
+  <w:style w:type="character" w:customStyle="1" w:styleId="FooterChar">
+    <w:name w:val="Footer Char"/>
+    <w:basedOn w:val="DefaultParagraphFont"/>
+    <w:link w:val="Footer"/>
+    <w:uiPriority w:val="99"/>
+    <w:qFormat/>
+  </w:style>
+  <w:style w:type="paragraph" w:styleId="ListParagraph">
+    <w:name w:val="List Paragraph"/>
+    <w:basedOn w:val="Normal"/>
+    <w:uiPriority w:val="34"/>
+    <w:qFormat/>
     <w:pPr>
       <w:ind w:left="720"/>
       <w:contextualSpacing/>
@@ -1047,6 +1265,7 @@
     </a:fmtScheme>
   </a:themeElements>
   <a:objectDefaults/>
+  <a:extraClrSchemeLst/>
 </a:theme>
 </file>
 

</xml_diff>